<commit_message>
Adding in Teresa's hours
</commit_message>
<xml_diff>
--- a/WeeklyReports/Team Report - Week 1.docx
+++ b/WeeklyReports/Team Report - Week 1.docx
@@ -197,6 +197,330 @@
         <w:rPr>
           <w:rFonts w:ascii="Times" w:hAnsi="Times" w:cs="Courier"/>
         </w:rPr>
+        <w:t>Student: Buser,</w:t>
+      </w:r>
+      <w:r>
+        <w:rPr>
+          <w:rFonts w:ascii="Times" w:hAnsi="Times" w:cs="Courier"/>
+        </w:rPr>
+        <w:t xml:space="preserve"> </w:t>
+      </w:r>
+      <w:r>
+        <w:rPr>
+          <w:rFonts w:ascii="Times" w:hAnsi="Times" w:cs="Courier"/>
+        </w:rPr>
+        <w:t>Robert Alan</w:t>
+      </w:r>
+    </w:p>
+    <w:p>
+      <w:pPr>
+        <w:widowControl w:val="0"/>
+        <w:autoSpaceDE w:val="0"/>
+        <w:autoSpaceDN w:val="0"/>
+        <w:adjustRightInd w:val="0"/>
+        <w:rPr>
+          <w:rFonts w:ascii="Times" w:hAnsi="Times" w:cs="Courier"/>
+        </w:rPr>
+      </w:pPr>
+      <w:r>
+        <w:rPr>
+          <w:rFonts w:ascii="Times" w:hAnsi="Times" w:cs="Courier"/>
+        </w:rPr>
+        <w:t>T: 10/29 - 0 hours</w:t>
+      </w:r>
+    </w:p>
+    <w:p>
+      <w:pPr>
+        <w:widowControl w:val="0"/>
+        <w:autoSpaceDE w:val="0"/>
+        <w:autoSpaceDN w:val="0"/>
+        <w:adjustRightInd w:val="0"/>
+        <w:rPr>
+          <w:rFonts w:ascii="Times" w:hAnsi="Times" w:cs="Courier"/>
+        </w:rPr>
+      </w:pPr>
+      <w:r>
+        <w:rPr>
+          <w:rFonts w:ascii="Times" w:hAnsi="Times" w:cs="Courier"/>
+        </w:rPr>
+        <w:t>W: 10/30 - 0 hours</w:t>
+      </w:r>
+    </w:p>
+    <w:p>
+      <w:pPr>
+        <w:widowControl w:val="0"/>
+        <w:autoSpaceDE w:val="0"/>
+        <w:autoSpaceDN w:val="0"/>
+        <w:adjustRightInd w:val="0"/>
+        <w:rPr>
+          <w:rFonts w:ascii="Times" w:hAnsi="Times" w:cs="Courier"/>
+        </w:rPr>
+      </w:pPr>
+      <w:r>
+        <w:rPr>
+          <w:rFonts w:ascii="Times" w:hAnsi="Times" w:cs="Courier"/>
+        </w:rPr>
+        <w:t>R: 10/31 - 0 hours</w:t>
+      </w:r>
+    </w:p>
+    <w:p>
+      <w:pPr>
+        <w:widowControl w:val="0"/>
+        <w:autoSpaceDE w:val="0"/>
+        <w:autoSpaceDN w:val="0"/>
+        <w:adjustRightInd w:val="0"/>
+        <w:rPr>
+          <w:rFonts w:ascii="Times" w:hAnsi="Times" w:cs="Courier"/>
+        </w:rPr>
+      </w:pPr>
+      <w:r>
+        <w:rPr>
+          <w:rFonts w:ascii="Times" w:hAnsi="Times" w:cs="Courier"/>
+        </w:rPr>
+        <w:t xml:space="preserve">F: 11/1  - </w:t>
+      </w:r>
+    </w:p>
+    <w:p>
+      <w:pPr>
+        <w:widowControl w:val="0"/>
+        <w:autoSpaceDE w:val="0"/>
+        <w:autoSpaceDN w:val="0"/>
+        <w:adjustRightInd w:val="0"/>
+        <w:rPr>
+          <w:rFonts w:ascii="Times" w:hAnsi="Times" w:cs="Courier"/>
+        </w:rPr>
+      </w:pPr>
+      <w:r>
+        <w:rPr>
+          <w:rFonts w:ascii="Times" w:hAnsi="Times" w:cs="Courier"/>
+        </w:rPr>
+        <w:t xml:space="preserve">M: 11/4 </w:t>
+      </w:r>
+    </w:p>
+    <w:p>
+      <w:pPr>
+        <w:widowControl w:val="0"/>
+        <w:autoSpaceDE w:val="0"/>
+        <w:autoSpaceDN w:val="0"/>
+        <w:adjustRightInd w:val="0"/>
+        <w:rPr>
+          <w:rFonts w:ascii="Times" w:hAnsi="Times" w:cs="Courier"/>
+        </w:rPr>
+      </w:pPr>
+    </w:p>
+    <w:p>
+      <w:pPr>
+        <w:widowControl w:val="0"/>
+        <w:autoSpaceDE w:val="0"/>
+        <w:autoSpaceDN w:val="0"/>
+        <w:adjustRightInd w:val="0"/>
+        <w:rPr>
+          <w:rFonts w:ascii="Times" w:hAnsi="Times" w:cs="Courier"/>
+        </w:rPr>
+      </w:pPr>
+      <w:r>
+        <w:rPr>
+          <w:rFonts w:ascii="Times" w:hAnsi="Times" w:cs="Courier"/>
+        </w:rPr>
+        <w:t>Student: Shahzad,</w:t>
+      </w:r>
+      <w:r>
+        <w:rPr>
+          <w:rFonts w:ascii="Times" w:hAnsi="Times" w:cs="Courier"/>
+        </w:rPr>
+        <w:t xml:space="preserve"> </w:t>
+      </w:r>
+      <w:r>
+        <w:rPr>
+          <w:rFonts w:ascii="Times" w:hAnsi="Times" w:cs="Courier"/>
+        </w:rPr>
+        <w:t>Zayna</w:t>
+      </w:r>
+    </w:p>
+    <w:p>
+      <w:pPr>
+        <w:widowControl w:val="0"/>
+        <w:autoSpaceDE w:val="0"/>
+        <w:autoSpaceDN w:val="0"/>
+        <w:adjustRightInd w:val="0"/>
+        <w:rPr>
+          <w:rFonts w:ascii="Times" w:hAnsi="Times" w:cs="Courier"/>
+        </w:rPr>
+      </w:pPr>
+      <w:r>
+        <w:rPr>
+          <w:rFonts w:ascii="Times" w:hAnsi="Times" w:cs="Courier"/>
+        </w:rPr>
+        <w:t>T: 10/29 - 0 hours</w:t>
+      </w:r>
+    </w:p>
+    <w:p>
+      <w:pPr>
+        <w:widowControl w:val="0"/>
+        <w:autoSpaceDE w:val="0"/>
+        <w:autoSpaceDN w:val="0"/>
+        <w:adjustRightInd w:val="0"/>
+        <w:rPr>
+          <w:rFonts w:ascii="Times" w:hAnsi="Times" w:cs="Courier"/>
+        </w:rPr>
+      </w:pPr>
+      <w:r>
+        <w:rPr>
+          <w:rFonts w:ascii="Times" w:hAnsi="Times" w:cs="Courier"/>
+        </w:rPr>
+        <w:t>W: 10/30 - 0 hours</w:t>
+      </w:r>
+    </w:p>
+    <w:p>
+      <w:pPr>
+        <w:widowControl w:val="0"/>
+        <w:autoSpaceDE w:val="0"/>
+        <w:autoSpaceDN w:val="0"/>
+        <w:adjustRightInd w:val="0"/>
+        <w:rPr>
+          <w:rFonts w:ascii="Times" w:hAnsi="Times" w:cs="Courier"/>
+        </w:rPr>
+      </w:pPr>
+      <w:r>
+        <w:rPr>
+          <w:rFonts w:ascii="Times" w:hAnsi="Times" w:cs="Courier"/>
+        </w:rPr>
+        <w:t>R: 10/31 - 0 hours</w:t>
+      </w:r>
+    </w:p>
+    <w:p>
+      <w:pPr>
+        <w:widowControl w:val="0"/>
+        <w:autoSpaceDE w:val="0"/>
+        <w:autoSpaceDN w:val="0"/>
+        <w:adjustRightInd w:val="0"/>
+        <w:rPr>
+          <w:rFonts w:ascii="Times" w:hAnsi="Times" w:cs="Courier"/>
+        </w:rPr>
+      </w:pPr>
+      <w:r>
+        <w:rPr>
+          <w:rFonts w:ascii="Times" w:hAnsi="Times" w:cs="Courier"/>
+        </w:rPr>
+        <w:t>F: 11/3 - 1.5 hours</w:t>
+      </w:r>
+    </w:p>
+    <w:p>
+      <w:pPr>
+        <w:widowControl w:val="0"/>
+        <w:autoSpaceDE w:val="0"/>
+        <w:autoSpaceDN w:val="0"/>
+        <w:adjustRightInd w:val="0"/>
+        <w:rPr>
+          <w:rFonts w:ascii="Times" w:hAnsi="Times" w:cs="Courier"/>
+        </w:rPr>
+      </w:pPr>
+      <w:r>
+        <w:rPr>
+          <w:rFonts w:ascii="Times" w:hAnsi="Times" w:cs="Courier"/>
+        </w:rPr>
+        <w:t>M: 11/4 - 1 hour</w:t>
+      </w:r>
+    </w:p>
+    <w:p>
+      <w:pPr>
+        <w:widowControl w:val="0"/>
+        <w:autoSpaceDE w:val="0"/>
+        <w:autoSpaceDN w:val="0"/>
+        <w:adjustRightInd w:val="0"/>
+        <w:rPr>
+          <w:rFonts w:ascii="Times" w:hAnsi="Times" w:cs="Courier"/>
+        </w:rPr>
+      </w:pPr>
+    </w:p>
+    <w:p>
+      <w:pPr>
+        <w:widowControl w:val="0"/>
+        <w:autoSpaceDE w:val="0"/>
+        <w:autoSpaceDN w:val="0"/>
+        <w:adjustRightInd w:val="0"/>
+        <w:rPr>
+          <w:rFonts w:ascii="Times" w:hAnsi="Times" w:cs="Courier"/>
+        </w:rPr>
+      </w:pPr>
+      <w:r>
+        <w:rPr>
+          <w:rFonts w:ascii="Times" w:hAnsi="Times" w:cs="Courier"/>
+        </w:rPr>
+        <w:t xml:space="preserve">This week I met with my group members and we divided up the work to be done for the span of the entire project. I was also able to determine the general look of the GUI that will be needed for my part (the Month View). </w:t>
+      </w:r>
+      <w:r>
+        <w:rPr>
+          <w:rFonts w:ascii="Times" w:hAnsi="Times" w:cs="Courier"/>
+        </w:rPr>
+        <w:t xml:space="preserve">I put my code up from the previous assignment and we determined the areas where code would need to be tweaked in order to implement the project features. </w:t>
+      </w:r>
+    </w:p>
+    <w:p>
+      <w:pPr>
+        <w:widowControl w:val="0"/>
+        <w:autoSpaceDE w:val="0"/>
+        <w:autoSpaceDN w:val="0"/>
+        <w:adjustRightInd w:val="0"/>
+        <w:rPr>
+          <w:rFonts w:ascii="Times" w:hAnsi="Times" w:cs="Courier"/>
+        </w:rPr>
+      </w:pPr>
+    </w:p>
+    <w:p>
+      <w:pPr>
+        <w:widowControl w:val="0"/>
+        <w:autoSpaceDE w:val="0"/>
+        <w:autoSpaceDN w:val="0"/>
+        <w:adjustRightInd w:val="0"/>
+        <w:rPr>
+          <w:rFonts w:ascii="Times" w:hAnsi="Times" w:cs="Courier"/>
+        </w:rPr>
+      </w:pPr>
+      <w:r>
+        <w:rPr>
+          <w:rFonts w:ascii="Times" w:hAnsi="Times" w:cs="Courier"/>
+        </w:rPr>
+        <w:t>Next week, I need to modularize the month view and determine which classes are needed and which use cases will be implemented for the month view</w:t>
+      </w:r>
+      <w:r>
+        <w:rPr>
+          <w:rFonts w:ascii="Times" w:hAnsi="Times" w:cs="Courier"/>
+        </w:rPr>
+        <w:t>.</w:t>
+      </w:r>
+      <w:r>
+        <w:rPr>
+          <w:rFonts w:ascii="Times" w:hAnsi="Times" w:cs="Courier"/>
+        </w:rPr>
+        <w:t xml:space="preserve"> </w:t>
+      </w:r>
+    </w:p>
+    <w:p>
+      <w:pPr>
+        <w:widowControl w:val="0"/>
+        <w:autoSpaceDE w:val="0"/>
+        <w:autoSpaceDN w:val="0"/>
+        <w:adjustRightInd w:val="0"/>
+        <w:rPr>
+          <w:rFonts w:ascii="Times" w:hAnsi="Times" w:cs="Courier"/>
+        </w:rPr>
+      </w:pPr>
+    </w:p>
+    <w:p>
+      <w:pPr>
+        <w:widowControl w:val="0"/>
+        <w:autoSpaceDE w:val="0"/>
+        <w:autoSpaceDN w:val="0"/>
+        <w:adjustRightInd w:val="0"/>
+        <w:rPr>
+          <w:rFonts w:ascii="Times" w:hAnsi="Times" w:cs="Courier"/>
+        </w:rPr>
+      </w:pPr>
+      <w:r>
+        <w:rPr>
+          <w:rFonts w:ascii="Times" w:hAnsi="Times" w:cs="Courier"/>
+        </w:rPr>
         <w:t>Student</w:t>
       </w:r>
       <w:r>
@@ -204,461 +528,99 @@
           <w:rFonts w:ascii="Times" w:hAnsi="Times" w:cs="Courier"/>
         </w:rPr>
         <w:t>:</w:t>
-      </w:r>
-      <w:r>
-        <w:rPr>
-          <w:rFonts w:ascii="Times" w:hAnsi="Times" w:cs="Courier"/>
-        </w:rPr>
-        <w:t xml:space="preserve"> Buser,</w:t>
-      </w:r>
-      <w:r>
-        <w:rPr>
-          <w:rFonts w:ascii="Times" w:hAnsi="Times" w:cs="Courier"/>
-        </w:rPr>
-        <w:t xml:space="preserve"> </w:t>
-      </w:r>
-      <w:r>
-        <w:rPr>
-          <w:rFonts w:ascii="Times" w:hAnsi="Times" w:cs="Courier"/>
-        </w:rPr>
-        <w:t>Robert Alan</w:t>
-      </w:r>
-    </w:p>
-    <w:p>
-      <w:pPr>
-        <w:widowControl w:val="0"/>
-        <w:autoSpaceDE w:val="0"/>
-        <w:autoSpaceDN w:val="0"/>
-        <w:adjustRightInd w:val="0"/>
-        <w:rPr>
-          <w:rFonts w:ascii="Times" w:hAnsi="Times" w:cs="Courier"/>
-        </w:rPr>
-      </w:pPr>
-      <w:r>
-        <w:rPr>
-          <w:rFonts w:ascii="Times" w:hAnsi="Times" w:cs="Courier"/>
-        </w:rPr>
-        <w:t>T: 10/29 - 0 hours</w:t>
-      </w:r>
-    </w:p>
-    <w:p>
-      <w:pPr>
-        <w:widowControl w:val="0"/>
-        <w:autoSpaceDE w:val="0"/>
-        <w:autoSpaceDN w:val="0"/>
-        <w:adjustRightInd w:val="0"/>
-        <w:rPr>
-          <w:rFonts w:ascii="Times" w:hAnsi="Times" w:cs="Courier"/>
-        </w:rPr>
-      </w:pPr>
-      <w:r>
-        <w:rPr>
-          <w:rFonts w:ascii="Times" w:hAnsi="Times" w:cs="Courier"/>
-        </w:rPr>
-        <w:t>W: 10/30 - 0 hours</w:t>
-      </w:r>
-    </w:p>
-    <w:p>
-      <w:pPr>
-        <w:widowControl w:val="0"/>
-        <w:autoSpaceDE w:val="0"/>
-        <w:autoSpaceDN w:val="0"/>
-        <w:adjustRightInd w:val="0"/>
-        <w:rPr>
-          <w:rFonts w:ascii="Times" w:hAnsi="Times" w:cs="Courier"/>
-        </w:rPr>
-      </w:pPr>
-      <w:r>
-        <w:rPr>
-          <w:rFonts w:ascii="Times" w:hAnsi="Times" w:cs="Courier"/>
-        </w:rPr>
-        <w:t>R: 10/31 - 0 hours</w:t>
-      </w:r>
-    </w:p>
-    <w:p>
-      <w:pPr>
-        <w:widowControl w:val="0"/>
-        <w:autoSpaceDE w:val="0"/>
-        <w:autoSpaceDN w:val="0"/>
-        <w:adjustRightInd w:val="0"/>
-        <w:rPr>
-          <w:rFonts w:ascii="Times" w:hAnsi="Times" w:cs="Courier"/>
-        </w:rPr>
-      </w:pPr>
-      <w:r>
-        <w:rPr>
-          <w:rFonts w:ascii="Times" w:hAnsi="Times" w:cs="Courier"/>
-        </w:rPr>
-        <w:t xml:space="preserve">F: 11/1  - </w:t>
-      </w:r>
-    </w:p>
-    <w:p>
-      <w:pPr>
-        <w:widowControl w:val="0"/>
-        <w:autoSpaceDE w:val="0"/>
-        <w:autoSpaceDN w:val="0"/>
-        <w:adjustRightInd w:val="0"/>
-        <w:rPr>
-          <w:rFonts w:ascii="Times" w:hAnsi="Times" w:cs="Courier"/>
-        </w:rPr>
-      </w:pPr>
-      <w:r>
-        <w:rPr>
-          <w:rFonts w:ascii="Times" w:hAnsi="Times" w:cs="Courier"/>
-        </w:rPr>
-        <w:t xml:space="preserve">M: 11/4 </w:t>
       </w:r>
       <w:bookmarkStart w:id="0" w:name="_GoBack"/>
       <w:bookmarkEnd w:id="0"/>
-    </w:p>
-    <w:p>
-      <w:pPr>
-        <w:widowControl w:val="0"/>
-        <w:autoSpaceDE w:val="0"/>
-        <w:autoSpaceDN w:val="0"/>
-        <w:adjustRightInd w:val="0"/>
-        <w:rPr>
-          <w:rFonts w:ascii="Times" w:hAnsi="Times" w:cs="Courier"/>
-        </w:rPr>
-      </w:pPr>
-    </w:p>
-    <w:p>
-      <w:pPr>
-        <w:widowControl w:val="0"/>
-        <w:autoSpaceDE w:val="0"/>
-        <w:autoSpaceDN w:val="0"/>
-        <w:adjustRightInd w:val="0"/>
-        <w:rPr>
-          <w:rFonts w:ascii="Times" w:hAnsi="Times" w:cs="Courier"/>
-        </w:rPr>
-      </w:pPr>
-      <w:r>
-        <w:rPr>
-          <w:rFonts w:ascii="Times" w:hAnsi="Times" w:cs="Courier"/>
-        </w:rPr>
-        <w:t>Student</w:t>
-      </w:r>
-      <w:r>
-        <w:rPr>
-          <w:rFonts w:ascii="Times" w:hAnsi="Times" w:cs="Courier"/>
-        </w:rPr>
-        <w:t>:</w:t>
-      </w:r>
-      <w:r>
-        <w:rPr>
-          <w:rFonts w:ascii="Times" w:hAnsi="Times" w:cs="Courier"/>
-        </w:rPr>
-        <w:t xml:space="preserve"> Shahzad,</w:t>
-      </w:r>
-      <w:r>
-        <w:rPr>
-          <w:rFonts w:ascii="Times" w:hAnsi="Times" w:cs="Courier"/>
-        </w:rPr>
-        <w:t xml:space="preserve"> </w:t>
-      </w:r>
-      <w:r>
-        <w:rPr>
-          <w:rFonts w:ascii="Times" w:hAnsi="Times" w:cs="Courier"/>
-        </w:rPr>
-        <w:t>Zayna</w:t>
-      </w:r>
-    </w:p>
-    <w:p>
-      <w:pPr>
-        <w:widowControl w:val="0"/>
-        <w:autoSpaceDE w:val="0"/>
-        <w:autoSpaceDN w:val="0"/>
-        <w:adjustRightInd w:val="0"/>
-        <w:rPr>
-          <w:rFonts w:ascii="Times" w:hAnsi="Times" w:cs="Courier"/>
-        </w:rPr>
-      </w:pPr>
-      <w:r>
-        <w:rPr>
-          <w:rFonts w:ascii="Times" w:hAnsi="Times" w:cs="Courier"/>
-        </w:rPr>
-        <w:t>T: 10/29 - 0 hours</w:t>
-      </w:r>
-    </w:p>
-    <w:p>
-      <w:pPr>
-        <w:widowControl w:val="0"/>
-        <w:autoSpaceDE w:val="0"/>
-        <w:autoSpaceDN w:val="0"/>
-        <w:adjustRightInd w:val="0"/>
-        <w:rPr>
-          <w:rFonts w:ascii="Times" w:hAnsi="Times" w:cs="Courier"/>
-        </w:rPr>
-      </w:pPr>
-      <w:r>
-        <w:rPr>
-          <w:rFonts w:ascii="Times" w:hAnsi="Times" w:cs="Courier"/>
-        </w:rPr>
-        <w:t>W: 10/30 - 0 hours</w:t>
-      </w:r>
-    </w:p>
-    <w:p>
-      <w:pPr>
-        <w:widowControl w:val="0"/>
-        <w:autoSpaceDE w:val="0"/>
-        <w:autoSpaceDN w:val="0"/>
-        <w:adjustRightInd w:val="0"/>
-        <w:rPr>
-          <w:rFonts w:ascii="Times" w:hAnsi="Times" w:cs="Courier"/>
-        </w:rPr>
-      </w:pPr>
-      <w:r>
-        <w:rPr>
-          <w:rFonts w:ascii="Times" w:hAnsi="Times" w:cs="Courier"/>
-        </w:rPr>
-        <w:t>R: 10/31 - 0 hours</w:t>
-      </w:r>
-    </w:p>
-    <w:p>
-      <w:pPr>
-        <w:widowControl w:val="0"/>
-        <w:autoSpaceDE w:val="0"/>
-        <w:autoSpaceDN w:val="0"/>
-        <w:adjustRightInd w:val="0"/>
-        <w:rPr>
-          <w:rFonts w:ascii="Times" w:hAnsi="Times" w:cs="Courier"/>
-        </w:rPr>
-      </w:pPr>
-      <w:r>
-        <w:rPr>
-          <w:rFonts w:ascii="Times" w:hAnsi="Times" w:cs="Courier"/>
-        </w:rPr>
-        <w:t>F: 11/3 - 1.5 hours</w:t>
-      </w:r>
-    </w:p>
-    <w:p>
-      <w:pPr>
-        <w:widowControl w:val="0"/>
-        <w:autoSpaceDE w:val="0"/>
-        <w:autoSpaceDN w:val="0"/>
-        <w:adjustRightInd w:val="0"/>
-        <w:rPr>
-          <w:rFonts w:ascii="Times" w:hAnsi="Times" w:cs="Courier"/>
-        </w:rPr>
-      </w:pPr>
-      <w:r>
-        <w:rPr>
-          <w:rFonts w:ascii="Times" w:hAnsi="Times" w:cs="Courier"/>
-        </w:rPr>
-        <w:t>M: 11/4 - 1 hour</w:t>
-      </w:r>
-    </w:p>
-    <w:p>
-      <w:pPr>
-        <w:widowControl w:val="0"/>
-        <w:autoSpaceDE w:val="0"/>
-        <w:autoSpaceDN w:val="0"/>
-        <w:adjustRightInd w:val="0"/>
-        <w:rPr>
-          <w:rFonts w:ascii="Times" w:hAnsi="Times" w:cs="Courier"/>
-        </w:rPr>
-      </w:pPr>
-    </w:p>
-    <w:p>
-      <w:pPr>
-        <w:widowControl w:val="0"/>
-        <w:autoSpaceDE w:val="0"/>
-        <w:autoSpaceDN w:val="0"/>
-        <w:adjustRightInd w:val="0"/>
-        <w:rPr>
-          <w:rFonts w:ascii="Times" w:hAnsi="Times" w:cs="Courier"/>
-        </w:rPr>
-      </w:pPr>
-      <w:r>
-        <w:rPr>
-          <w:rFonts w:ascii="Times" w:hAnsi="Times" w:cs="Courier"/>
-        </w:rPr>
-        <w:t>This week I met with my group members and we divided up the work to be done for the span of the entire project</w:t>
-      </w:r>
-      <w:r>
-        <w:rPr>
-          <w:rFonts w:ascii="Times" w:hAnsi="Times" w:cs="Courier"/>
-        </w:rPr>
-        <w:t xml:space="preserve">. I was also able to determine the general look of the GUI that will be needed for my part (the Month View). </w:t>
-      </w:r>
-      <w:r>
-        <w:rPr>
-          <w:rFonts w:ascii="Times" w:hAnsi="Times" w:cs="Courier"/>
-        </w:rPr>
-        <w:t xml:space="preserve">I put my code up from the previous assignment and we determined the areas where code would need to be tweaked in order to implement the project features. </w:t>
-      </w:r>
-    </w:p>
-    <w:p>
-      <w:pPr>
-        <w:widowControl w:val="0"/>
-        <w:autoSpaceDE w:val="0"/>
-        <w:autoSpaceDN w:val="0"/>
-        <w:adjustRightInd w:val="0"/>
-        <w:rPr>
-          <w:rFonts w:ascii="Times" w:hAnsi="Times" w:cs="Courier"/>
-        </w:rPr>
-      </w:pPr>
-    </w:p>
-    <w:p>
-      <w:pPr>
-        <w:widowControl w:val="0"/>
-        <w:autoSpaceDE w:val="0"/>
-        <w:autoSpaceDN w:val="0"/>
-        <w:adjustRightInd w:val="0"/>
-        <w:rPr>
-          <w:rFonts w:ascii="Times" w:hAnsi="Times" w:cs="Courier"/>
-        </w:rPr>
-      </w:pPr>
-      <w:r>
-        <w:rPr>
-          <w:rFonts w:ascii="Times" w:hAnsi="Times" w:cs="Courier"/>
-        </w:rPr>
-        <w:t>Next week, I need to modularize the month view and determine which classes are needed and which use cases will be implemented for the month view</w:t>
-      </w:r>
-      <w:r>
-        <w:rPr>
-          <w:rFonts w:ascii="Times" w:hAnsi="Times" w:cs="Courier"/>
-        </w:rPr>
-        <w:t>.</w:t>
-      </w:r>
-      <w:r>
-        <w:rPr>
-          <w:rFonts w:ascii="Times" w:hAnsi="Times" w:cs="Courier"/>
-        </w:rPr>
-        <w:t xml:space="preserve"> </w:t>
-      </w:r>
-    </w:p>
-    <w:p>
-      <w:pPr>
-        <w:widowControl w:val="0"/>
-        <w:autoSpaceDE w:val="0"/>
-        <w:autoSpaceDN w:val="0"/>
-        <w:adjustRightInd w:val="0"/>
-        <w:rPr>
-          <w:rFonts w:ascii="Times" w:hAnsi="Times" w:cs="Courier"/>
-        </w:rPr>
-      </w:pPr>
-    </w:p>
-    <w:p>
-      <w:pPr>
-        <w:widowControl w:val="0"/>
-        <w:autoSpaceDE w:val="0"/>
-        <w:autoSpaceDN w:val="0"/>
-        <w:adjustRightInd w:val="0"/>
-        <w:rPr>
-          <w:rFonts w:ascii="Times" w:hAnsi="Times" w:cs="Courier"/>
-        </w:rPr>
-      </w:pPr>
-      <w:r>
-        <w:rPr>
-          <w:rFonts w:ascii="Times" w:hAnsi="Times" w:cs="Courier"/>
-        </w:rPr>
-        <w:t>Student</w:t>
-      </w:r>
-      <w:r>
-        <w:rPr>
-          <w:rFonts w:ascii="Times" w:hAnsi="Times" w:cs="Courier"/>
-        </w:rPr>
-        <w:t>:</w:t>
-      </w:r>
-      <w:r>
-        <w:rPr>
-          <w:rFonts w:ascii="Times" w:hAnsi="Times" w:cs="Courier"/>
-        </w:rPr>
-        <w:t xml:space="preserve"> Mao,</w:t>
-      </w:r>
-      <w:r>
-        <w:rPr>
-          <w:rFonts w:ascii="Times" w:hAnsi="Times" w:cs="Courier"/>
-        </w:rPr>
-        <w:t xml:space="preserve"> </w:t>
-      </w:r>
-      <w:r>
-        <w:rPr>
-          <w:rFonts w:ascii="Times" w:hAnsi="Times" w:cs="Courier"/>
-        </w:rPr>
-        <w:t>Peiyi</w:t>
-      </w:r>
-    </w:p>
-    <w:p>
-      <w:pPr>
-        <w:widowControl w:val="0"/>
-        <w:autoSpaceDE w:val="0"/>
-        <w:autoSpaceDN w:val="0"/>
-        <w:adjustRightInd w:val="0"/>
-        <w:rPr>
-          <w:rFonts w:ascii="Times" w:hAnsi="Times" w:cs="Courier"/>
-        </w:rPr>
-      </w:pPr>
-      <w:r>
-        <w:rPr>
-          <w:rFonts w:ascii="Times" w:hAnsi="Times" w:cs="Courier"/>
-        </w:rPr>
-        <w:t>T: 10/29</w:t>
-      </w:r>
-    </w:p>
-    <w:p>
-      <w:pPr>
-        <w:widowControl w:val="0"/>
-        <w:autoSpaceDE w:val="0"/>
-        <w:autoSpaceDN w:val="0"/>
-        <w:adjustRightInd w:val="0"/>
-        <w:rPr>
-          <w:rFonts w:ascii="Times" w:hAnsi="Times" w:cs="Courier"/>
-        </w:rPr>
-      </w:pPr>
-      <w:r>
-        <w:rPr>
-          <w:rFonts w:ascii="Times" w:hAnsi="Times" w:cs="Courier"/>
-        </w:rPr>
-        <w:t>W: 10/30</w:t>
-      </w:r>
-    </w:p>
-    <w:p>
-      <w:pPr>
-        <w:widowControl w:val="0"/>
-        <w:autoSpaceDE w:val="0"/>
-        <w:autoSpaceDN w:val="0"/>
-        <w:adjustRightInd w:val="0"/>
-        <w:rPr>
-          <w:rFonts w:ascii="Times" w:hAnsi="Times" w:cs="Courier"/>
-        </w:rPr>
-      </w:pPr>
-      <w:r>
-        <w:rPr>
-          <w:rFonts w:ascii="Times" w:hAnsi="Times" w:cs="Courier"/>
-        </w:rPr>
-        <w:t>R: 10/31</w:t>
-      </w:r>
-    </w:p>
-    <w:p>
-      <w:pPr>
-        <w:widowControl w:val="0"/>
-        <w:autoSpaceDE w:val="0"/>
-        <w:autoSpaceDN w:val="0"/>
-        <w:adjustRightInd w:val="0"/>
-        <w:rPr>
-          <w:rFonts w:ascii="Times" w:hAnsi="Times" w:cs="Courier"/>
-        </w:rPr>
-      </w:pPr>
-      <w:r>
-        <w:rPr>
-          <w:rFonts w:ascii="Times" w:hAnsi="Times" w:cs="Courier"/>
-        </w:rPr>
-        <w:t>F: 11/1</w:t>
-      </w:r>
-    </w:p>
-    <w:p>
-      <w:pPr>
-        <w:rPr>
-          <w:rFonts w:ascii="Times" w:hAnsi="Times"/>
-        </w:rPr>
-      </w:pPr>
-      <w:r>
-        <w:rPr>
-          <w:rFonts w:ascii="Times" w:hAnsi="Times" w:cs="Courier"/>
-        </w:rPr>
-        <w:t>M: 11/4</w:t>
+      <w:r>
+        <w:rPr>
+          <w:rFonts w:ascii="Times" w:hAnsi="Times" w:cs="Courier"/>
+        </w:rPr>
+        <w:t xml:space="preserve"> Mao,Peiyi</w:t>
+      </w:r>
+    </w:p>
+    <w:p>
+      <w:pPr>
+        <w:widowControl w:val="0"/>
+        <w:autoSpaceDE w:val="0"/>
+        <w:autoSpaceDN w:val="0"/>
+        <w:adjustRightInd w:val="0"/>
+        <w:rPr>
+          <w:rFonts w:ascii="Times" w:hAnsi="Times" w:cs="Courier"/>
+        </w:rPr>
+      </w:pPr>
+      <w:r>
+        <w:rPr>
+          <w:rFonts w:ascii="Times" w:hAnsi="Times" w:cs="Courier"/>
+        </w:rPr>
+        <w:t>T: 10/29 - 0 hrs</w:t>
+      </w:r>
+    </w:p>
+    <w:p>
+      <w:pPr>
+        <w:widowControl w:val="0"/>
+        <w:autoSpaceDE w:val="0"/>
+        <w:autoSpaceDN w:val="0"/>
+        <w:adjustRightInd w:val="0"/>
+        <w:rPr>
+          <w:rFonts w:ascii="Times" w:hAnsi="Times" w:cs="Courier"/>
+        </w:rPr>
+      </w:pPr>
+      <w:r>
+        <w:rPr>
+          <w:rFonts w:ascii="Times" w:hAnsi="Times" w:cs="Courier"/>
+        </w:rPr>
+        <w:t>W: 10/30 - 0 hrs</w:t>
+      </w:r>
+    </w:p>
+    <w:p>
+      <w:pPr>
+        <w:widowControl w:val="0"/>
+        <w:autoSpaceDE w:val="0"/>
+        <w:autoSpaceDN w:val="0"/>
+        <w:adjustRightInd w:val="0"/>
+        <w:rPr>
+          <w:rFonts w:ascii="Times" w:hAnsi="Times" w:cs="Courier"/>
+        </w:rPr>
+      </w:pPr>
+      <w:r>
+        <w:rPr>
+          <w:rFonts w:ascii="Times" w:hAnsi="Times" w:cs="Courier"/>
+        </w:rPr>
+        <w:t>R: 10/31 - 0 hrs</w:t>
+      </w:r>
+    </w:p>
+    <w:p>
+      <w:pPr>
+        <w:widowControl w:val="0"/>
+        <w:autoSpaceDE w:val="0"/>
+        <w:autoSpaceDN w:val="0"/>
+        <w:adjustRightInd w:val="0"/>
+        <w:rPr>
+          <w:rFonts w:ascii="Times" w:hAnsi="Times" w:cs="Courier"/>
+        </w:rPr>
+      </w:pPr>
+      <w:r>
+        <w:rPr>
+          <w:rFonts w:ascii="Times" w:hAnsi="Times" w:cs="Courier"/>
+        </w:rPr>
+        <w:t>F: 11/1 - group meeting (1.5 hrs)</w:t>
+      </w:r>
+    </w:p>
+    <w:p>
+      <w:pPr>
+        <w:widowControl w:val="0"/>
+        <w:autoSpaceDE w:val="0"/>
+        <w:autoSpaceDN w:val="0"/>
+        <w:adjustRightInd w:val="0"/>
+        <w:rPr>
+          <w:rFonts w:ascii="Times" w:hAnsi="Times" w:cs="Courier"/>
+        </w:rPr>
+      </w:pPr>
+      <w:r>
+        <w:rPr>
+          <w:rFonts w:ascii="Times" w:hAnsi="Times" w:cs="Courier"/>
+        </w:rPr>
+        <w:t>M: 11/4 - reading code &amp; researching (0.5 hrs)</w:t>
       </w:r>
     </w:p>
     <w:sectPr>

</xml_diff>